<commit_message>
modified most of the file
</commit_message>
<xml_diff>
--- a/Project 1 - Business Request/Power BI Dashboard.docx
+++ b/Project 1 - Business Request/Power BI Dashboard.docx
@@ -29,11 +29,6 @@
     </w:p>
     <w:p>
       <w:pPr>
-        <w:pStyle w:val="ListParagraph"/>
-        <w:numPr>
-          <w:ilvl w:val="0"/>
-          <w:numId w:val="2"/>
-        </w:numPr>
         <w:rPr>
           <w:rFonts w:ascii="Arial" w:hAnsi="Arial" w:cs="Arial"/>
           <w:sz w:val="24"/>
@@ -43,43 +38,20 @@
       </w:pPr>
       <w:r>
         <w:rPr>
-          <w:rFonts w:ascii="Arial" w:hAnsi="Arial" w:cs="Arial"/>
-          <w:sz w:val="24"/>
-          <w:szCs w:val="24"/>
-          <w:lang w:val="en-US"/>
-        </w:rPr>
-        <w:t>Business Overview</w:t>
-      </w:r>
-    </w:p>
-    <w:p>
-      <w:pPr>
-        <w:pStyle w:val="ListParagraph"/>
-        <w:rPr>
-          <w:rFonts w:ascii="Arial" w:hAnsi="Arial" w:cs="Arial"/>
-          <w:sz w:val="24"/>
-          <w:szCs w:val="24"/>
-          <w:lang w:val="en-US"/>
-        </w:rPr>
-      </w:pPr>
-    </w:p>
-    <w:p>
-      <w:pPr>
-        <w:pStyle w:val="ListParagraph"/>
-        <w:rPr>
-          <w:rFonts w:ascii="Arial" w:hAnsi="Arial" w:cs="Arial"/>
-          <w:sz w:val="24"/>
-          <w:szCs w:val="24"/>
-          <w:lang w:val="en-US"/>
-        </w:rPr>
-      </w:pPr>
-      <w:r>
-        <w:rPr>
           <w:noProof/>
         </w:rPr>
         <w:drawing>
-          <wp:inline distT="0" distB="0" distL="0" distR="0" wp14:anchorId="1E0FE893" wp14:editId="58688DD3">
-            <wp:extent cx="8863330" cy="4666733"/>
-            <wp:effectExtent l="0" t="0" r="0" b="635"/>
+          <wp:anchor distT="0" distB="0" distL="114300" distR="114300" simplePos="0" relativeHeight="251658240" behindDoc="0" locked="0" layoutInCell="1" allowOverlap="1" wp14:anchorId="1E0FE893" wp14:editId="7945F8EE">
+            <wp:simplePos x="0" y="0"/>
+            <wp:positionH relativeFrom="margin">
+              <wp:align>center</wp:align>
+            </wp:positionH>
+            <wp:positionV relativeFrom="paragraph">
+              <wp:posOffset>116205</wp:posOffset>
+            </wp:positionV>
+            <wp:extent cx="10010775" cy="5905500"/>
+            <wp:effectExtent l="0" t="0" r="9525" b="0"/>
+            <wp:wrapNone/>
             <wp:docPr id="557086797" name="Picture 1" descr="A screenshot of a computer&#10;&#10;Description automatically generated"/>
             <wp:cNvGraphicFramePr>
               <a:graphicFrameLocks xmlns:a="http://schemas.openxmlformats.org/drawingml/2006/main" noChangeAspect="1"/>
@@ -92,7 +64,13 @@
                     <pic:cNvPicPr/>
                   </pic:nvPicPr>
                   <pic:blipFill>
-                    <a:blip r:embed="rId5"/>
+                    <a:blip r:embed="rId5">
+                      <a:extLst>
+                        <a:ext uri="{28A0092B-C50C-407E-A947-70E740481C1C}">
+                          <a14:useLocalDpi xmlns:a14="http://schemas.microsoft.com/office/drawing/2010/main" val="0"/>
+                        </a:ext>
+                      </a:extLst>
+                    </a:blip>
                     <a:stretch>
                       <a:fillRect/>
                     </a:stretch>
@@ -100,7 +78,7 @@
                   <pic:spPr>
                     <a:xfrm>
                       <a:off x="0" y="0"/>
-                      <a:ext cx="8865119" cy="4667675"/>
+                      <a:ext cx="10010775" cy="5905500"/>
                     </a:xfrm>
                     <a:prstGeom prst="rect">
                       <a:avLst/>
@@ -109,9 +87,26 @@
                 </pic:pic>
               </a:graphicData>
             </a:graphic>
-          </wp:inline>
+            <wp14:sizeRelH relativeFrom="page">
+              <wp14:pctWidth>0</wp14:pctWidth>
+            </wp14:sizeRelH>
+            <wp14:sizeRelV relativeFrom="page">
+              <wp14:pctHeight>0</wp14:pctHeight>
+            </wp14:sizeRelV>
+          </wp:anchor>
         </w:drawing>
       </w:r>
+    </w:p>
+    <w:p>
+      <w:pPr>
+        <w:pStyle w:val="ListParagraph"/>
+        <w:rPr>
+          <w:rFonts w:ascii="Arial" w:hAnsi="Arial" w:cs="Arial"/>
+          <w:sz w:val="24"/>
+          <w:szCs w:val="24"/>
+          <w:lang w:val="en-US"/>
+        </w:rPr>
+      </w:pPr>
     </w:p>
     <w:p>
       <w:pPr>
@@ -144,7 +139,6 @@
           <w:szCs w:val="24"/>
           <w:lang w:val="en-US"/>
         </w:rPr>
-        <w:lastRenderedPageBreak/>
         <w:t>Customers Overview</w:t>
       </w:r>
     </w:p>
@@ -175,10 +169,27 @@
         <w:rPr>
           <w:noProof/>
         </w:rPr>
+        <w:lastRenderedPageBreak/>
         <w:drawing>
-          <wp:inline distT="0" distB="0" distL="0" distR="0" wp14:anchorId="33989F42" wp14:editId="7DC57091">
-            <wp:extent cx="8863330" cy="5009515"/>
-            <wp:effectExtent l="0" t="0" r="0" b="635"/>
+          <wp:anchor distT="0" distB="0" distL="114300" distR="114300" simplePos="0" relativeHeight="251659264" behindDoc="0" locked="0" layoutInCell="1" allowOverlap="1" wp14:anchorId="33989F42" wp14:editId="1FBE4E8D">
+            <wp:simplePos x="0" y="0"/>
+            <wp:positionH relativeFrom="column">
+              <wp:posOffset>-400050</wp:posOffset>
+            </wp:positionH>
+            <wp:positionV relativeFrom="paragraph">
+              <wp:posOffset>0</wp:posOffset>
+            </wp:positionV>
+            <wp:extent cx="9829800" cy="6200775"/>
+            <wp:effectExtent l="0" t="0" r="0" b="9525"/>
+            <wp:wrapThrough wrapText="bothSides">
+              <wp:wrapPolygon edited="0">
+                <wp:start x="0" y="0"/>
+                <wp:lineTo x="0" y="21567"/>
+                <wp:lineTo x="21558" y="21567"/>
+                <wp:lineTo x="21558" y="0"/>
+                <wp:lineTo x="0" y="0"/>
+              </wp:wrapPolygon>
+            </wp:wrapThrough>
             <wp:docPr id="1131782155" name="Picture 1" descr="A screenshot of a computer&#10;&#10;Description automatically generated"/>
             <wp:cNvGraphicFramePr>
               <a:graphicFrameLocks xmlns:a="http://schemas.openxmlformats.org/drawingml/2006/main" noChangeAspect="1"/>
@@ -191,7 +202,13 @@
                     <pic:cNvPicPr/>
                   </pic:nvPicPr>
                   <pic:blipFill>
-                    <a:blip r:embed="rId6"/>
+                    <a:blip r:embed="rId6">
+                      <a:extLst>
+                        <a:ext uri="{28A0092B-C50C-407E-A947-70E740481C1C}">
+                          <a14:useLocalDpi xmlns:a14="http://schemas.microsoft.com/office/drawing/2010/main" val="0"/>
+                        </a:ext>
+                      </a:extLst>
+                    </a:blip>
                     <a:stretch>
                       <a:fillRect/>
                     </a:stretch>
@@ -199,7 +216,7 @@
                   <pic:spPr>
                     <a:xfrm>
                       <a:off x="0" y="0"/>
-                      <a:ext cx="8863330" cy="5009515"/>
+                      <a:ext cx="9829800" cy="6200775"/>
                     </a:xfrm>
                     <a:prstGeom prst="rect">
                       <a:avLst/>
@@ -208,7 +225,13 @@
                 </pic:pic>
               </a:graphicData>
             </a:graphic>
-          </wp:inline>
+            <wp14:sizeRelH relativeFrom="page">
+              <wp14:pctWidth>0</wp14:pctWidth>
+            </wp14:sizeRelH>
+            <wp14:sizeRelV relativeFrom="page">
+              <wp14:pctHeight>0</wp14:pctHeight>
+            </wp14:sizeRelV>
+          </wp:anchor>
         </w:drawing>
       </w:r>
     </w:p>

</xml_diff>